<commit_message>
Done realm and sharereferences
</commit_message>
<xml_diff>
--- a/reference.docx
+++ b/reference.docx
@@ -81,7 +81,7 @@
       </w:r>
     </w:p>
     <w:p>
-      <w:hyperlink r:id="rId7" w:history="1">
+      <w:hyperlink r:id="rId7" w:anchor="installation" w:history="1">
         <w:r>
           <w:rPr>
             <w:rStyle w:val="Hyperlink"/>
@@ -133,20 +133,76 @@
       </w:r>
     </w:p>
     <w:p>
+      <w:pPr>
+        <w:pStyle w:val="Heading1"/>
+        <w:numPr>
+          <w:ilvl w:val="0"/>
+          <w:numId w:val="1"/>
+        </w:numPr>
+      </w:pPr>
       <w:r>
         <w:br w:type="page"/>
       </w:r>
+      <w:proofErr w:type="spellStart"/>
+      <w:r>
+        <w:lastRenderedPageBreak/>
+        <w:t>SongAdapter</w:t>
+      </w:r>
+      <w:proofErr w:type="spellEnd"/>
+      <w:r>
+        <w:t xml:space="preserve"> </w:t>
+      </w:r>
+    </w:p>
+    <w:p>
+      <w:hyperlink r:id="rId9" w:history="1">
+        <w:r>
+          <w:rPr>
+            <w:rStyle w:val="Hyperlink"/>
+          </w:rPr>
+          <w:t>https://stackoverflow.com/questions/40862154/how-to-create-listview-items-button-in-each-row</w:t>
+        </w:r>
+      </w:hyperlink>
     </w:p>
     <w:p>
       <w:r>
-        <w:lastRenderedPageBreak/>
-        <w:br w:type="page"/>
-      </w:r>
-    </w:p>
-    <w:p>
-      <w:r>
-        <w:lastRenderedPageBreak/>
-        <w:br w:type="page"/>
+        <w:rPr>
+          <w:noProof/>
+        </w:rPr>
+        <w:drawing>
+          <wp:inline distT="0" distB="0" distL="0" distR="0" wp14:anchorId="5A128986" wp14:editId="3C8BB70C">
+            <wp:extent cx="5943600" cy="3219450"/>
+            <wp:effectExtent l="0" t="0" r="0" b="0"/>
+            <wp:docPr id="2" name="Picture 2"/>
+            <wp:cNvGraphicFramePr>
+              <a:graphicFrameLocks xmlns:a="http://schemas.openxmlformats.org/drawingml/2006/main" noChangeAspect="1"/>
+            </wp:cNvGraphicFramePr>
+            <a:graphic xmlns:a="http://schemas.openxmlformats.org/drawingml/2006/main">
+              <a:graphicData uri="http://schemas.openxmlformats.org/drawingml/2006/picture">
+                <pic:pic xmlns:pic="http://schemas.openxmlformats.org/drawingml/2006/picture">
+                  <pic:nvPicPr>
+                    <pic:cNvPr id="1" name=""/>
+                    <pic:cNvPicPr/>
+                  </pic:nvPicPr>
+                  <pic:blipFill>
+                    <a:blip r:embed="rId10"/>
+                    <a:stretch>
+                      <a:fillRect/>
+                    </a:stretch>
+                  </pic:blipFill>
+                  <pic:spPr>
+                    <a:xfrm>
+                      <a:off x="0" y="0"/>
+                      <a:ext cx="5943600" cy="3219450"/>
+                    </a:xfrm>
+                    <a:prstGeom prst="rect">
+                      <a:avLst/>
+                    </a:prstGeom>
+                  </pic:spPr>
+                </pic:pic>
+              </a:graphicData>
+            </a:graphic>
+          </wp:inline>
+        </w:drawing>
       </w:r>
     </w:p>
     <w:p>
@@ -168,7 +224,7 @@
   <w:abstractNum w:abstractNumId="0" w15:restartNumberingAfterBreak="0">
     <w:nsid w:val="7A9D1BA3"/>
     <w:multiLevelType w:val="hybridMultilevel"/>
-    <w:tmpl w:val="20A4A71A"/>
+    <w:tmpl w:val="23DE7AB4"/>
     <w:lvl w:ilvl="0" w:tplc="0409000F">
       <w:start w:val="1"/>
       <w:numFmt w:val="decimal"/>

</xml_diff>